<commit_message>
Se agregaron 2 test mas con su descripcion
</commit_message>
<xml_diff>
--- a/lote_pruebas/Lote de Prueba Caber.docx
+++ b/lote_pruebas/Lote de Prueba Caber.docx
@@ -87,15 +87,17 @@
           <w:sz w:val="23"/>
           <w:szCs w:val="23"/>
         </w:rPr>
-        <w:t xml:space="preserve">Descripción: Verifica que </w:t>
-      </w:r>
-      <w:r>
-        <w:rPr>
-          <w:sz w:val="23"/>
-          <w:szCs w:val="23"/>
-        </w:rPr>
-        <w:t>el programa realiza el ejemplo del enunciado</w:t>
-      </w:r>
+        <w:t>Descripción: Verifica que el programa realiza el ejemplo del enunciado</w:t>
+      </w:r>
+      <w:r>
+        <w:rPr>
+          <w:sz w:val="23"/>
+          <w:szCs w:val="23"/>
+        </w:rPr>
+        <w:t xml:space="preserve"> correctamente</w:t>
+      </w:r>
+      <w:bookmarkStart w:id="0" w:name="_GoBack"/>
+      <w:bookmarkEnd w:id="0"/>
       <w:r>
         <w:rPr>
           <w:sz w:val="23"/>
@@ -140,7 +142,7 @@
                 <w:szCs w:val="23"/>
                 <w:u w:val="single"/>
               </w:rPr>
-              <w:t>entrada1</w:t>
+              <w:t>CasoBase</w:t>
             </w:r>
             <w:r>
               <w:rPr>
@@ -169,7 +171,7 @@
                 <w:szCs w:val="23"/>
                 <w:u w:val="single"/>
               </w:rPr>
-              <w:t>entrada1</w:t>
+              <w:t>CasoBase</w:t>
             </w:r>
             <w:r>
               <w:rPr>
@@ -421,23 +423,7 @@
                 <w:szCs w:val="23"/>
                 <w:u w:val="single"/>
               </w:rPr>
-              <w:t>e</w:t>
-            </w:r>
-            <w:r>
-              <w:rPr>
-                <w:sz w:val="23"/>
-                <w:szCs w:val="23"/>
-                <w:u w:val="single"/>
-              </w:rPr>
-              <w:t>ntrada</w:t>
-            </w:r>
-            <w:r>
-              <w:rPr>
-                <w:sz w:val="23"/>
-                <w:szCs w:val="23"/>
-                <w:u w:val="single"/>
-              </w:rPr>
-              <w:t>2</w:t>
+              <w:t>LanzamientoDescalificado</w:t>
             </w:r>
             <w:r>
               <w:rPr>
@@ -466,23 +452,7 @@
                 <w:szCs w:val="23"/>
                 <w:u w:val="single"/>
               </w:rPr>
-              <w:t>en</w:t>
-            </w:r>
-            <w:r>
-              <w:rPr>
-                <w:sz w:val="23"/>
-                <w:szCs w:val="23"/>
-                <w:u w:val="single"/>
-              </w:rPr>
-              <w:t>trada</w:t>
-            </w:r>
-            <w:r>
-              <w:rPr>
-                <w:sz w:val="23"/>
-                <w:szCs w:val="23"/>
-                <w:u w:val="single"/>
-              </w:rPr>
-              <w:t>2</w:t>
+              <w:t>LanzamientoDescalificado</w:t>
             </w:r>
             <w:r>
               <w:rPr>
@@ -726,21 +696,7 @@
           <w:sz w:val="23"/>
           <w:szCs w:val="23"/>
         </w:rPr>
-        <w:t xml:space="preserve">Descripción: Verifica que el programa </w:t>
-      </w:r>
-      <w:r>
-        <w:rPr>
-          <w:sz w:val="23"/>
-          <w:szCs w:val="23"/>
-        </w:rPr>
-        <w:t>solo muestre 3 ganadores</w:t>
-      </w:r>
-      <w:r>
-        <w:rPr>
-          <w:sz w:val="23"/>
-          <w:szCs w:val="23"/>
-        </w:rPr>
-        <w:t>.</w:t>
+        <w:t>Descripción: Verifica que el programa solo muestre 3 ganadores.</w:t>
       </w:r>
     </w:p>
     <w:p>
@@ -779,23 +735,7 @@
                 <w:szCs w:val="23"/>
                 <w:u w:val="single"/>
               </w:rPr>
-              <w:t>e</w:t>
-            </w:r>
-            <w:r>
-              <w:rPr>
-                <w:sz w:val="23"/>
-                <w:szCs w:val="23"/>
-                <w:u w:val="single"/>
-              </w:rPr>
-              <w:t>ntrada</w:t>
-            </w:r>
-            <w:r>
-              <w:rPr>
-                <w:sz w:val="23"/>
-                <w:szCs w:val="23"/>
-                <w:u w:val="single"/>
-              </w:rPr>
-              <w:t>3</w:t>
+              <w:t>MaximoPodio</w:t>
             </w:r>
             <w:r>
               <w:rPr>
@@ -824,23 +764,7 @@
                 <w:szCs w:val="23"/>
                 <w:u w:val="single"/>
               </w:rPr>
-              <w:t>e</w:t>
-            </w:r>
-            <w:r>
-              <w:rPr>
-                <w:sz w:val="23"/>
-                <w:szCs w:val="23"/>
-                <w:u w:val="single"/>
-              </w:rPr>
-              <w:t>ntrada</w:t>
-            </w:r>
-            <w:r>
-              <w:rPr>
-                <w:sz w:val="23"/>
-                <w:szCs w:val="23"/>
-                <w:u w:val="single"/>
-              </w:rPr>
-              <w:t>3</w:t>
+              <w:t>MaximoPodio</w:t>
             </w:r>
             <w:r>
               <w:rPr>
@@ -1047,8 +971,6 @@
             <w:r>
               <w:t>2</w:t>
             </w:r>
-            <w:bookmarkStart w:id="0" w:name="_GoBack"/>
-            <w:bookmarkEnd w:id="0"/>
             <w:r>
               <w:t xml:space="preserve"> </w:t>
             </w:r>
@@ -1084,6 +1006,613 @@
         </w:tc>
       </w:tr>
     </w:tbl>
+    <w:p/>
+    <w:p>
+      <w:pPr>
+        <w:pStyle w:val="Default"/>
+        <w:rPr>
+          <w:sz w:val="23"/>
+          <w:szCs w:val="23"/>
+          <w:u w:val="single"/>
+        </w:rPr>
+      </w:pPr>
+      <w:r>
+        <w:rPr>
+          <w:sz w:val="23"/>
+          <w:szCs w:val="23"/>
+          <w:u w:val="single"/>
+        </w:rPr>
+        <w:t>Caso 0</w:t>
+      </w:r>
+      <w:r>
+        <w:rPr>
+          <w:sz w:val="23"/>
+          <w:szCs w:val="23"/>
+          <w:u w:val="single"/>
+        </w:rPr>
+        <w:t>4</w:t>
+      </w:r>
+      <w:r>
+        <w:rPr>
+          <w:sz w:val="23"/>
+          <w:szCs w:val="23"/>
+          <w:u w:val="single"/>
+        </w:rPr>
+        <w:t xml:space="preserve">: </w:t>
+      </w:r>
+      <w:r>
+        <w:rPr>
+          <w:sz w:val="23"/>
+          <w:szCs w:val="23"/>
+          <w:u w:val="single"/>
+        </w:rPr>
+        <w:t>todosDescalificados</w:t>
+      </w:r>
+    </w:p>
+    <w:p>
+      <w:pPr>
+        <w:rPr>
+          <w:sz w:val="23"/>
+          <w:szCs w:val="23"/>
+        </w:rPr>
+      </w:pPr>
+      <w:r>
+        <w:rPr>
+          <w:sz w:val="23"/>
+          <w:szCs w:val="23"/>
+        </w:rPr>
+        <w:t xml:space="preserve">Descripción: </w:t>
+      </w:r>
+      <w:r>
+        <w:t xml:space="preserve">Demuestra </w:t>
+      </w:r>
+      <w:r>
+        <w:t xml:space="preserve">que el </w:t>
+      </w:r>
+      <w:r>
+        <w:t>programa muestre</w:t>
+      </w:r>
+      <w:r>
+        <w:t xml:space="preserve"> que no hay ganadores si están todos descalificados.</w:t>
+      </w:r>
+    </w:p>
+    <w:tbl>
+      <w:tblPr>
+        <w:tblStyle w:val="Tablaconcuadrcula"/>
+        <w:tblW w:w="0" w:type="auto"/>
+        <w:tblLook w:val="04A0" w:firstRow="1" w:lastRow="0" w:firstColumn="1" w:lastColumn="0" w:noHBand="0" w:noVBand="1"/>
+      </w:tblPr>
+      <w:tblGrid>
+        <w:gridCol w:w="4247"/>
+        <w:gridCol w:w="4247"/>
+      </w:tblGrid>
+      <w:tr>
+        <w:tc>
+          <w:tcPr>
+            <w:tcW w:w="4247" w:type="dxa"/>
+          </w:tcPr>
+          <w:p>
+            <w:pPr>
+              <w:rPr>
+                <w:sz w:val="23"/>
+                <w:szCs w:val="23"/>
+              </w:rPr>
+            </w:pPr>
+            <w:r>
+              <w:rPr>
+                <w:sz w:val="23"/>
+                <w:szCs w:val="23"/>
+                <w:u w:val="single"/>
+              </w:rPr>
+              <w:t>todosDescalificados</w:t>
+            </w:r>
+            <w:r>
+              <w:rPr>
+                <w:sz w:val="23"/>
+                <w:szCs w:val="23"/>
+                <w:u w:val="single"/>
+              </w:rPr>
+              <w:t>.in</w:t>
+            </w:r>
+          </w:p>
+        </w:tc>
+        <w:tc>
+          <w:tcPr>
+            <w:tcW w:w="4247" w:type="dxa"/>
+          </w:tcPr>
+          <w:p>
+            <w:pPr>
+              <w:rPr>
+                <w:sz w:val="23"/>
+                <w:szCs w:val="23"/>
+              </w:rPr>
+            </w:pPr>
+            <w:r>
+              <w:rPr>
+                <w:sz w:val="23"/>
+                <w:szCs w:val="23"/>
+                <w:u w:val="single"/>
+              </w:rPr>
+              <w:t>todosDescalificados</w:t>
+            </w:r>
+            <w:r>
+              <w:rPr>
+                <w:sz w:val="23"/>
+                <w:szCs w:val="23"/>
+                <w:u w:val="single"/>
+              </w:rPr>
+              <w:t>.out</w:t>
+            </w:r>
+          </w:p>
+        </w:tc>
+      </w:tr>
+      <w:tr>
+        <w:tc>
+          <w:tcPr>
+            <w:tcW w:w="4247" w:type="dxa"/>
+          </w:tcPr>
+          <w:p>
+            <w:pPr>
+              <w:rPr>
+                <w:sz w:val="23"/>
+                <w:szCs w:val="23"/>
+              </w:rPr>
+            </w:pPr>
+            <w:r>
+              <w:rPr>
+                <w:sz w:val="23"/>
+                <w:szCs w:val="23"/>
+              </w:rPr>
+              <w:t>2</w:t>
+            </w:r>
+          </w:p>
+          <w:p>
+            <w:pPr>
+              <w:rPr>
+                <w:sz w:val="23"/>
+                <w:szCs w:val="23"/>
+              </w:rPr>
+            </w:pPr>
+            <w:r>
+              <w:rPr>
+                <w:sz w:val="23"/>
+                <w:szCs w:val="23"/>
+              </w:rPr>
+              <w:t>2.0 -100</w:t>
+            </w:r>
+          </w:p>
+          <w:p>
+            <w:pPr>
+              <w:rPr>
+                <w:sz w:val="23"/>
+                <w:szCs w:val="23"/>
+              </w:rPr>
+            </w:pPr>
+            <w:r>
+              <w:rPr>
+                <w:sz w:val="23"/>
+                <w:szCs w:val="23"/>
+              </w:rPr>
+              <w:t>2.9 -99</w:t>
+            </w:r>
+          </w:p>
+          <w:p>
+            <w:pPr>
+              <w:rPr>
+                <w:sz w:val="23"/>
+                <w:szCs w:val="23"/>
+              </w:rPr>
+            </w:pPr>
+            <w:r>
+              <w:rPr>
+                <w:sz w:val="23"/>
+                <w:szCs w:val="23"/>
+              </w:rPr>
+              <w:t>3.0 -91</w:t>
+            </w:r>
+          </w:p>
+          <w:p>
+            <w:pPr>
+              <w:rPr>
+                <w:sz w:val="23"/>
+                <w:szCs w:val="23"/>
+              </w:rPr>
+            </w:pPr>
+            <w:r>
+              <w:rPr>
+                <w:sz w:val="23"/>
+                <w:szCs w:val="23"/>
+              </w:rPr>
+              <w:t>2.0 -101</w:t>
+            </w:r>
+          </w:p>
+          <w:p>
+            <w:pPr>
+              <w:rPr>
+                <w:sz w:val="23"/>
+                <w:szCs w:val="23"/>
+              </w:rPr>
+            </w:pPr>
+            <w:r>
+              <w:rPr>
+                <w:sz w:val="23"/>
+                <w:szCs w:val="23"/>
+              </w:rPr>
+              <w:t>2.9 -97</w:t>
+            </w:r>
+          </w:p>
+          <w:p>
+            <w:pPr>
+              <w:rPr>
+                <w:sz w:val="23"/>
+                <w:szCs w:val="23"/>
+              </w:rPr>
+            </w:pPr>
+            <w:r>
+              <w:rPr>
+                <w:sz w:val="23"/>
+                <w:szCs w:val="23"/>
+              </w:rPr>
+              <w:t>3.0 -92</w:t>
+            </w:r>
+          </w:p>
+        </w:tc>
+        <w:tc>
+          <w:tcPr>
+            <w:tcW w:w="4247" w:type="dxa"/>
+          </w:tcPr>
+          <w:p>
+            <w:pPr>
+              <w:rPr>
+                <w:sz w:val="23"/>
+                <w:szCs w:val="23"/>
+              </w:rPr>
+            </w:pPr>
+            <w:r>
+              <w:rPr>
+                <w:sz w:val="23"/>
+                <w:szCs w:val="23"/>
+              </w:rPr>
+              <w:t>No hubo ganadores en constancia</w:t>
+            </w:r>
+          </w:p>
+          <w:p>
+            <w:pPr>
+              <w:rPr>
+                <w:sz w:val="23"/>
+                <w:szCs w:val="23"/>
+              </w:rPr>
+            </w:pPr>
+            <w:r>
+              <w:rPr>
+                <w:sz w:val="23"/>
+                <w:szCs w:val="23"/>
+              </w:rPr>
+              <w:t>No hubo ganadores en distancia</w:t>
+            </w:r>
+          </w:p>
+        </w:tc>
+      </w:tr>
+    </w:tbl>
+    <w:p>
+      <w:pPr>
+        <w:rPr>
+          <w:sz w:val="23"/>
+          <w:szCs w:val="23"/>
+        </w:rPr>
+      </w:pPr>
+    </w:p>
+    <w:p>
+      <w:pPr>
+        <w:pStyle w:val="Default"/>
+        <w:rPr>
+          <w:sz w:val="23"/>
+          <w:szCs w:val="23"/>
+          <w:u w:val="single"/>
+        </w:rPr>
+      </w:pPr>
+      <w:r>
+        <w:rPr>
+          <w:sz w:val="23"/>
+          <w:szCs w:val="23"/>
+          <w:u w:val="single"/>
+        </w:rPr>
+        <w:t>Caso 0</w:t>
+      </w:r>
+      <w:r>
+        <w:rPr>
+          <w:sz w:val="23"/>
+          <w:szCs w:val="23"/>
+          <w:u w:val="single"/>
+        </w:rPr>
+        <w:t>5</w:t>
+      </w:r>
+      <w:r>
+        <w:rPr>
+          <w:sz w:val="23"/>
+          <w:szCs w:val="23"/>
+          <w:u w:val="single"/>
+        </w:rPr>
+        <w:t xml:space="preserve">: </w:t>
+      </w:r>
+      <w:r>
+        <w:rPr>
+          <w:sz w:val="23"/>
+          <w:szCs w:val="23"/>
+          <w:u w:val="single"/>
+        </w:rPr>
+        <w:t>unGanadorUnDescalificado</w:t>
+      </w:r>
+    </w:p>
+    <w:p>
+      <w:pPr>
+        <w:rPr>
+          <w:sz w:val="23"/>
+          <w:szCs w:val="23"/>
+        </w:rPr>
+      </w:pPr>
+      <w:r>
+        <w:rPr>
+          <w:sz w:val="23"/>
+          <w:szCs w:val="23"/>
+        </w:rPr>
+        <w:t xml:space="preserve">Descripción: </w:t>
+      </w:r>
+      <w:r>
+        <w:t xml:space="preserve">Demuestra que el </w:t>
+      </w:r>
+      <w:r>
+        <w:t>programa muestre</w:t>
+      </w:r>
+      <w:r>
+        <w:t xml:space="preserve"> </w:t>
+      </w:r>
+      <w:r>
+        <w:t xml:space="preserve">correctamente cuando hay un ganador en </w:t>
+      </w:r>
+      <w:r>
+        <w:t>distancia,</w:t>
+      </w:r>
+      <w:r>
+        <w:t xml:space="preserve"> pero no hay ganadores en consistencia </w:t>
+      </w:r>
+      <w:r>
+        <w:t>porque</w:t>
+      </w:r>
+      <w:r>
+        <w:t xml:space="preserve"> están descalificados</w:t>
+      </w:r>
+      <w:r>
+        <w:t>.</w:t>
+      </w:r>
+    </w:p>
+    <w:tbl>
+      <w:tblPr>
+        <w:tblStyle w:val="Tablaconcuadrcula"/>
+        <w:tblW w:w="0" w:type="auto"/>
+        <w:tblLook w:val="04A0" w:firstRow="1" w:lastRow="0" w:firstColumn="1" w:lastColumn="0" w:noHBand="0" w:noVBand="1"/>
+      </w:tblPr>
+      <w:tblGrid>
+        <w:gridCol w:w="4247"/>
+        <w:gridCol w:w="4247"/>
+      </w:tblGrid>
+      <w:tr>
+        <w:tc>
+          <w:tcPr>
+            <w:tcW w:w="4247" w:type="dxa"/>
+          </w:tcPr>
+          <w:p>
+            <w:pPr>
+              <w:rPr>
+                <w:sz w:val="23"/>
+                <w:szCs w:val="23"/>
+              </w:rPr>
+            </w:pPr>
+            <w:r>
+              <w:rPr>
+                <w:sz w:val="23"/>
+                <w:szCs w:val="23"/>
+                <w:u w:val="single"/>
+              </w:rPr>
+              <w:t>unGanadorUnDescalificado</w:t>
+            </w:r>
+            <w:r>
+              <w:rPr>
+                <w:sz w:val="23"/>
+                <w:szCs w:val="23"/>
+                <w:u w:val="single"/>
+              </w:rPr>
+              <w:t>.in</w:t>
+            </w:r>
+          </w:p>
+        </w:tc>
+        <w:tc>
+          <w:tcPr>
+            <w:tcW w:w="4247" w:type="dxa"/>
+          </w:tcPr>
+          <w:p>
+            <w:pPr>
+              <w:rPr>
+                <w:sz w:val="23"/>
+                <w:szCs w:val="23"/>
+              </w:rPr>
+            </w:pPr>
+            <w:r>
+              <w:rPr>
+                <w:sz w:val="23"/>
+                <w:szCs w:val="23"/>
+                <w:u w:val="single"/>
+              </w:rPr>
+              <w:t>unGanadorUnDescalificado</w:t>
+            </w:r>
+            <w:r>
+              <w:rPr>
+                <w:sz w:val="23"/>
+                <w:szCs w:val="23"/>
+                <w:u w:val="single"/>
+              </w:rPr>
+              <w:t>.out</w:t>
+            </w:r>
+          </w:p>
+        </w:tc>
+      </w:tr>
+      <w:tr>
+        <w:tc>
+          <w:tcPr>
+            <w:tcW w:w="4247" w:type="dxa"/>
+          </w:tcPr>
+          <w:p>
+            <w:pPr>
+              <w:rPr>
+                <w:sz w:val="23"/>
+                <w:szCs w:val="23"/>
+              </w:rPr>
+            </w:pPr>
+            <w:r>
+              <w:rPr>
+                <w:sz w:val="23"/>
+                <w:szCs w:val="23"/>
+              </w:rPr>
+              <w:t>2</w:t>
+            </w:r>
+          </w:p>
+          <w:p>
+            <w:pPr>
+              <w:rPr>
+                <w:sz w:val="23"/>
+                <w:szCs w:val="23"/>
+              </w:rPr>
+            </w:pPr>
+            <w:r>
+              <w:rPr>
+                <w:sz w:val="23"/>
+                <w:szCs w:val="23"/>
+              </w:rPr>
+              <w:t>2.0 -100</w:t>
+            </w:r>
+          </w:p>
+          <w:p>
+            <w:pPr>
+              <w:rPr>
+                <w:sz w:val="23"/>
+                <w:szCs w:val="23"/>
+              </w:rPr>
+            </w:pPr>
+            <w:r>
+              <w:rPr>
+                <w:sz w:val="23"/>
+                <w:szCs w:val="23"/>
+              </w:rPr>
+              <w:t>2.9 -99</w:t>
+            </w:r>
+          </w:p>
+          <w:p>
+            <w:pPr>
+              <w:rPr>
+                <w:sz w:val="23"/>
+                <w:szCs w:val="23"/>
+              </w:rPr>
+            </w:pPr>
+            <w:r>
+              <w:rPr>
+                <w:sz w:val="23"/>
+                <w:szCs w:val="23"/>
+              </w:rPr>
+              <w:t>3.0 -91</w:t>
+            </w:r>
+          </w:p>
+          <w:p>
+            <w:pPr>
+              <w:rPr>
+                <w:sz w:val="23"/>
+                <w:szCs w:val="23"/>
+              </w:rPr>
+            </w:pPr>
+            <w:r>
+              <w:rPr>
+                <w:sz w:val="23"/>
+                <w:szCs w:val="23"/>
+              </w:rPr>
+              <w:t>2.0 -101</w:t>
+            </w:r>
+          </w:p>
+          <w:p>
+            <w:pPr>
+              <w:rPr>
+                <w:sz w:val="23"/>
+                <w:szCs w:val="23"/>
+              </w:rPr>
+            </w:pPr>
+            <w:r>
+              <w:rPr>
+                <w:sz w:val="23"/>
+                <w:szCs w:val="23"/>
+              </w:rPr>
+              <w:t>2.9 30</w:t>
+            </w:r>
+          </w:p>
+          <w:p>
+            <w:pPr>
+              <w:rPr>
+                <w:sz w:val="23"/>
+                <w:szCs w:val="23"/>
+              </w:rPr>
+            </w:pPr>
+            <w:r>
+              <w:rPr>
+                <w:sz w:val="23"/>
+                <w:szCs w:val="23"/>
+              </w:rPr>
+              <w:t>3.0 -92</w:t>
+            </w:r>
+          </w:p>
+        </w:tc>
+        <w:tc>
+          <w:tcPr>
+            <w:tcW w:w="4247" w:type="dxa"/>
+          </w:tcPr>
+          <w:p>
+            <w:pPr>
+              <w:rPr>
+                <w:sz w:val="23"/>
+                <w:szCs w:val="23"/>
+              </w:rPr>
+            </w:pPr>
+            <w:r>
+              <w:rPr>
+                <w:sz w:val="23"/>
+                <w:szCs w:val="23"/>
+              </w:rPr>
+              <w:t>No hubo ganadores en constancia</w:t>
+            </w:r>
+          </w:p>
+          <w:p>
+            <w:pPr>
+              <w:rPr>
+                <w:sz w:val="23"/>
+                <w:szCs w:val="23"/>
+              </w:rPr>
+            </w:pPr>
+            <w:r>
+              <w:rPr>
+                <w:sz w:val="23"/>
+                <w:szCs w:val="23"/>
+              </w:rPr>
+              <w:t>2</w:t>
+            </w:r>
+          </w:p>
+        </w:tc>
+      </w:tr>
+    </w:tbl>
+    <w:p>
+      <w:pPr>
+        <w:rPr>
+          <w:sz w:val="23"/>
+          <w:szCs w:val="23"/>
+        </w:rPr>
+      </w:pPr>
+    </w:p>
+    <w:p/>
     <w:p/>
     <w:sectPr>
       <w:pgSz w:w="11906" w:h="16838"/>
@@ -1218,6 +1747,7 @@
     <w:lsdException w:name="HTML Sample" w:semiHidden="1" w:unhideWhenUsed="1"/>
     <w:lsdException w:name="HTML Typewriter" w:semiHidden="1" w:unhideWhenUsed="1"/>
     <w:lsdException w:name="HTML Variable" w:semiHidden="1" w:unhideWhenUsed="1"/>
+    <w:lsdException w:name="Normal Table" w:semiHidden="1" w:unhideWhenUsed="1"/>
     <w:lsdException w:name="annotation subject" w:semiHidden="1" w:unhideWhenUsed="1"/>
     <w:lsdException w:name="No List" w:semiHidden="1" w:unhideWhenUsed="1"/>
     <w:lsdException w:name="Outline List 1" w:semiHidden="1" w:unhideWhenUsed="1"/>
@@ -1264,8 +1794,10 @@
     <w:lsdException w:name="Table Subtle 2" w:semiHidden="1" w:unhideWhenUsed="1"/>
     <w:lsdException w:name="Table Web 1" w:semiHidden="1" w:unhideWhenUsed="1"/>
     <w:lsdException w:name="Table Web 2" w:semiHidden="1" w:unhideWhenUsed="1"/>
+    <w:lsdException w:name="Table Web 3" w:semiHidden="1" w:unhideWhenUsed="1"/>
     <w:lsdException w:name="Balloon Text" w:semiHidden="1" w:unhideWhenUsed="1"/>
     <w:lsdException w:name="Table Grid" w:uiPriority="39"/>
+    <w:lsdException w:name="Table Theme" w:semiHidden="1" w:unhideWhenUsed="1"/>
     <w:lsdException w:name="Placeholder Text" w:semiHidden="1"/>
     <w:lsdException w:name="No Spacing" w:uiPriority="1" w:qFormat="1"/>
     <w:lsdException w:name="Light Shading" w:uiPriority="60"/>

</xml_diff>

<commit_message>
Se agrego el lote de empate y distancia valida
</commit_message>
<xml_diff>
--- a/lote_pruebas/Lote de Prueba Caber.docx
+++ b/lote_pruebas/Lote de Prueba Caber.docx
@@ -96,8 +96,6 @@
         </w:rPr>
         <w:t xml:space="preserve"> correctamente</w:t>
       </w:r>
-      <w:bookmarkStart w:id="0" w:name="_GoBack"/>
-      <w:bookmarkEnd w:id="0"/>
       <w:r>
         <w:rPr>
           <w:sz w:val="23"/>
@@ -1612,7 +1610,532 @@
         </w:rPr>
       </w:pPr>
     </w:p>
+    <w:p>
+      <w:pPr>
+        <w:pStyle w:val="Default"/>
+        <w:rPr>
+          <w:sz w:val="23"/>
+          <w:szCs w:val="23"/>
+          <w:u w:val="single"/>
+        </w:rPr>
+      </w:pPr>
+      <w:r>
+        <w:rPr>
+          <w:sz w:val="23"/>
+          <w:szCs w:val="23"/>
+          <w:u w:val="single"/>
+        </w:rPr>
+        <w:t>Caso 0</w:t>
+      </w:r>
+      <w:r>
+        <w:rPr>
+          <w:sz w:val="23"/>
+          <w:szCs w:val="23"/>
+          <w:u w:val="single"/>
+        </w:rPr>
+        <w:t>6</w:t>
+      </w:r>
+      <w:r>
+        <w:rPr>
+          <w:sz w:val="23"/>
+          <w:szCs w:val="23"/>
+          <w:u w:val="single"/>
+        </w:rPr>
+        <w:t xml:space="preserve">: </w:t>
+      </w:r>
+      <w:r>
+        <w:rPr>
+          <w:sz w:val="23"/>
+          <w:szCs w:val="23"/>
+          <w:u w:val="single"/>
+        </w:rPr>
+        <w:t>podioEmpate</w:t>
+      </w:r>
+    </w:p>
+    <w:p>
+      <w:pPr>
+        <w:rPr>
+          <w:sz w:val="23"/>
+          <w:szCs w:val="23"/>
+        </w:rPr>
+      </w:pPr>
+      <w:r>
+        <w:rPr>
+          <w:sz w:val="23"/>
+          <w:szCs w:val="23"/>
+        </w:rPr>
+        <w:t xml:space="preserve">Descripción: </w:t>
+      </w:r>
+      <w:r>
+        <w:t xml:space="preserve">Demuestra que el programa muestre </w:t>
+      </w:r>
+      <w:r>
+        <w:t>correctamente</w:t>
+      </w:r>
+      <w:r>
+        <w:t xml:space="preserve"> los ganadores</w:t>
+      </w:r>
+      <w:r>
+        <w:t xml:space="preserve"> </w:t>
+      </w:r>
+      <w:r>
+        <w:t>si hay empate entre los primeros puestos</w:t>
+      </w:r>
+      <w:r>
+        <w:t>.</w:t>
+      </w:r>
+    </w:p>
+    <w:tbl>
+      <w:tblPr>
+        <w:tblStyle w:val="Tablaconcuadrcula"/>
+        <w:tblW w:w="0" w:type="auto"/>
+        <w:tblLook w:val="04A0" w:firstRow="1" w:lastRow="0" w:firstColumn="1" w:lastColumn="0" w:noHBand="0" w:noVBand="1"/>
+      </w:tblPr>
+      <w:tblGrid>
+        <w:gridCol w:w="4247"/>
+        <w:gridCol w:w="4247"/>
+      </w:tblGrid>
+      <w:tr>
+        <w:tc>
+          <w:tcPr>
+            <w:tcW w:w="4247" w:type="dxa"/>
+          </w:tcPr>
+          <w:p>
+            <w:pPr>
+              <w:rPr>
+                <w:sz w:val="23"/>
+                <w:szCs w:val="23"/>
+              </w:rPr>
+            </w:pPr>
+            <w:r>
+              <w:rPr>
+                <w:sz w:val="23"/>
+                <w:szCs w:val="23"/>
+                <w:u w:val="single"/>
+              </w:rPr>
+              <w:t>podioEmpate.in</w:t>
+            </w:r>
+          </w:p>
+        </w:tc>
+        <w:tc>
+          <w:tcPr>
+            <w:tcW w:w="4247" w:type="dxa"/>
+          </w:tcPr>
+          <w:p>
+            <w:pPr>
+              <w:rPr>
+                <w:sz w:val="23"/>
+                <w:szCs w:val="23"/>
+              </w:rPr>
+            </w:pPr>
+            <w:r>
+              <w:rPr>
+                <w:sz w:val="23"/>
+                <w:szCs w:val="23"/>
+                <w:u w:val="single"/>
+              </w:rPr>
+              <w:t>podioEmpate.out</w:t>
+            </w:r>
+          </w:p>
+        </w:tc>
+      </w:tr>
+      <w:tr>
+        <w:tc>
+          <w:tcPr>
+            <w:tcW w:w="4247" w:type="dxa"/>
+          </w:tcPr>
+          <w:p>
+            <w:pPr>
+              <w:rPr>
+                <w:sz w:val="23"/>
+                <w:szCs w:val="23"/>
+              </w:rPr>
+            </w:pPr>
+            <w:r>
+              <w:rPr>
+                <w:sz w:val="23"/>
+                <w:szCs w:val="23"/>
+              </w:rPr>
+              <w:t>2</w:t>
+            </w:r>
+          </w:p>
+          <w:p>
+            <w:r>
+              <w:t>1.49</w:t>
+            </w:r>
+            <w:r>
+              <w:tab/>
+              <w:t>5.00</w:t>
+            </w:r>
+          </w:p>
+          <w:p>
+            <w:r>
+              <w:t>1.50</w:t>
+            </w:r>
+            <w:r>
+              <w:tab/>
+              <w:t>3.00</w:t>
+            </w:r>
+          </w:p>
+          <w:p>
+            <w:r>
+              <w:t>1.51</w:t>
+            </w:r>
+            <w:r>
+              <w:tab/>
+              <w:t>-3.00</w:t>
+            </w:r>
+          </w:p>
+          <w:p>
+            <w:r>
+              <w:t>1.49</w:t>
+            </w:r>
+            <w:r>
+              <w:tab/>
+              <w:t>5.00</w:t>
+            </w:r>
+          </w:p>
+          <w:p>
+            <w:r>
+              <w:lastRenderedPageBreak/>
+              <w:t>1.50</w:t>
+            </w:r>
+            <w:r>
+              <w:tab/>
+              <w:t>3.00</w:t>
+            </w:r>
+          </w:p>
+          <w:p>
+            <w:r>
+              <w:t>1.51</w:t>
+            </w:r>
+            <w:r>
+              <w:tab/>
+              <w:t>-3.00</w:t>
+            </w:r>
+          </w:p>
+          <w:p>
+            <w:pPr>
+              <w:rPr>
+                <w:sz w:val="23"/>
+                <w:szCs w:val="23"/>
+              </w:rPr>
+            </w:pPr>
+          </w:p>
+        </w:tc>
+        <w:tc>
+          <w:tcPr>
+            <w:tcW w:w="4247" w:type="dxa"/>
+          </w:tcPr>
+          <w:p>
+            <w:pPr>
+              <w:rPr>
+                <w:sz w:val="23"/>
+                <w:szCs w:val="23"/>
+              </w:rPr>
+            </w:pPr>
+            <w:r>
+              <w:rPr>
+                <w:sz w:val="23"/>
+                <w:szCs w:val="23"/>
+              </w:rPr>
+              <w:lastRenderedPageBreak/>
+              <w:t>1 2</w:t>
+            </w:r>
+          </w:p>
+          <w:p>
+            <w:pPr>
+              <w:rPr>
+                <w:sz w:val="23"/>
+                <w:szCs w:val="23"/>
+              </w:rPr>
+            </w:pPr>
+            <w:r>
+              <w:rPr>
+                <w:sz w:val="23"/>
+                <w:szCs w:val="23"/>
+              </w:rPr>
+              <w:t>1 2</w:t>
+            </w:r>
+          </w:p>
+        </w:tc>
+      </w:tr>
+    </w:tbl>
+    <w:p>
+      <w:pPr>
+        <w:rPr>
+          <w:sz w:val="23"/>
+          <w:szCs w:val="23"/>
+        </w:rPr>
+      </w:pPr>
+    </w:p>
     <w:p/>
+    <w:p>
+      <w:pPr>
+        <w:pStyle w:val="Default"/>
+        <w:rPr>
+          <w:sz w:val="23"/>
+          <w:szCs w:val="23"/>
+          <w:u w:val="single"/>
+        </w:rPr>
+      </w:pPr>
+      <w:r>
+        <w:rPr>
+          <w:sz w:val="23"/>
+          <w:szCs w:val="23"/>
+          <w:u w:val="single"/>
+        </w:rPr>
+        <w:t>Caso 0</w:t>
+      </w:r>
+      <w:r>
+        <w:rPr>
+          <w:sz w:val="23"/>
+          <w:szCs w:val="23"/>
+          <w:u w:val="single"/>
+        </w:rPr>
+        <w:t>7</w:t>
+      </w:r>
+      <w:r>
+        <w:rPr>
+          <w:sz w:val="23"/>
+          <w:szCs w:val="23"/>
+          <w:u w:val="single"/>
+        </w:rPr>
+        <w:t xml:space="preserve">: </w:t>
+      </w:r>
+      <w:r>
+        <w:rPr>
+          <w:sz w:val="23"/>
+          <w:szCs w:val="23"/>
+          <w:u w:val="single"/>
+        </w:rPr>
+        <w:t>distanciaValida</w:t>
+      </w:r>
+    </w:p>
+    <w:p>
+      <w:pPr>
+        <w:rPr>
+          <w:sz w:val="23"/>
+          <w:szCs w:val="23"/>
+        </w:rPr>
+      </w:pPr>
+      <w:r>
+        <w:rPr>
+          <w:sz w:val="23"/>
+          <w:szCs w:val="23"/>
+        </w:rPr>
+        <w:t xml:space="preserve">Descripción: </w:t>
+      </w:r>
+      <w:r>
+        <w:t xml:space="preserve">Demuestra que el programa </w:t>
+      </w:r>
+      <w:r>
+        <w:t>calcula</w:t>
+      </w:r>
+      <w:r>
+        <w:t xml:space="preserve"> </w:t>
+      </w:r>
+      <w:r>
+        <w:t xml:space="preserve">correctamente </w:t>
+      </w:r>
+      <w:r>
+        <w:t>la distancia total de los lanzamientos dependiendo del ángulo de caída</w:t>
+      </w:r>
+      <w:r>
+        <w:t>.</w:t>
+      </w:r>
+    </w:p>
+    <w:tbl>
+      <w:tblPr>
+        <w:tblStyle w:val="Tablaconcuadrcula"/>
+        <w:tblW w:w="0" w:type="auto"/>
+        <w:tblLook w:val="04A0" w:firstRow="1" w:lastRow="0" w:firstColumn="1" w:lastColumn="0" w:noHBand="0" w:noVBand="1"/>
+      </w:tblPr>
+      <w:tblGrid>
+        <w:gridCol w:w="4247"/>
+        <w:gridCol w:w="4247"/>
+      </w:tblGrid>
+      <w:tr>
+        <w:tc>
+          <w:tcPr>
+            <w:tcW w:w="4247" w:type="dxa"/>
+          </w:tcPr>
+          <w:p>
+            <w:pPr>
+              <w:rPr>
+                <w:sz w:val="23"/>
+                <w:szCs w:val="23"/>
+              </w:rPr>
+            </w:pPr>
+            <w:r>
+              <w:rPr>
+                <w:sz w:val="23"/>
+                <w:szCs w:val="23"/>
+                <w:u w:val="single"/>
+              </w:rPr>
+              <w:t>distanciaValida.in</w:t>
+            </w:r>
+          </w:p>
+        </w:tc>
+        <w:tc>
+          <w:tcPr>
+            <w:tcW w:w="4247" w:type="dxa"/>
+          </w:tcPr>
+          <w:p>
+            <w:pPr>
+              <w:rPr>
+                <w:sz w:val="23"/>
+                <w:szCs w:val="23"/>
+              </w:rPr>
+            </w:pPr>
+            <w:r>
+              <w:rPr>
+                <w:sz w:val="23"/>
+                <w:szCs w:val="23"/>
+                <w:u w:val="single"/>
+              </w:rPr>
+              <w:t>distanciaValida.out</w:t>
+            </w:r>
+          </w:p>
+        </w:tc>
+      </w:tr>
+      <w:tr>
+        <w:tc>
+          <w:tcPr>
+            <w:tcW w:w="4247" w:type="dxa"/>
+          </w:tcPr>
+          <w:p>
+            <w:pPr>
+              <w:rPr>
+                <w:sz w:val="23"/>
+                <w:szCs w:val="23"/>
+              </w:rPr>
+            </w:pPr>
+            <w:r>
+              <w:rPr>
+                <w:sz w:val="23"/>
+                <w:szCs w:val="23"/>
+              </w:rPr>
+              <w:t>2</w:t>
+            </w:r>
+          </w:p>
+          <w:p>
+            <w:r>
+              <w:t>1.49</w:t>
+            </w:r>
+            <w:r>
+              <w:tab/>
+              <w:t>5.00</w:t>
+            </w:r>
+          </w:p>
+          <w:p>
+            <w:r>
+              <w:t>1.50</w:t>
+            </w:r>
+            <w:r>
+              <w:tab/>
+              <w:t>3.00</w:t>
+            </w:r>
+          </w:p>
+          <w:p>
+            <w:r>
+              <w:t>1.51</w:t>
+            </w:r>
+            <w:r>
+              <w:tab/>
+              <w:t>-3.00</w:t>
+            </w:r>
+          </w:p>
+          <w:p>
+            <w:r>
+              <w:t>1.</w:t>
+            </w:r>
+            <w:r>
+              <w:t>60</w:t>
+            </w:r>
+            <w:r>
+              <w:tab/>
+            </w:r>
+            <w:r>
+              <w:t>50.00</w:t>
+            </w:r>
+          </w:p>
+          <w:p>
+            <w:r>
+              <w:t>1.</w:t>
+            </w:r>
+            <w:r>
+              <w:t>92</w:t>
+            </w:r>
+            <w:r>
+              <w:tab/>
+            </w:r>
+            <w:r>
+              <w:t>66.00</w:t>
+            </w:r>
+          </w:p>
+          <w:p>
+            <w:r>
+              <w:t>1.</w:t>
+            </w:r>
+            <w:r>
+              <w:t>81</w:t>
+            </w:r>
+            <w:r>
+              <w:tab/>
+            </w:r>
+            <w:r>
+              <w:t>82.00</w:t>
+            </w:r>
+          </w:p>
+          <w:p>
+            <w:pPr>
+              <w:rPr>
+                <w:sz w:val="23"/>
+                <w:szCs w:val="23"/>
+              </w:rPr>
+            </w:pPr>
+          </w:p>
+        </w:tc>
+        <w:tc>
+          <w:tcPr>
+            <w:tcW w:w="4247" w:type="dxa"/>
+          </w:tcPr>
+          <w:p>
+            <w:pPr>
+              <w:rPr>
+                <w:sz w:val="23"/>
+                <w:szCs w:val="23"/>
+              </w:rPr>
+            </w:pPr>
+            <w:r>
+              <w:rPr>
+                <w:sz w:val="23"/>
+                <w:szCs w:val="23"/>
+              </w:rPr>
+              <w:t>1 2</w:t>
+            </w:r>
+          </w:p>
+          <w:p>
+            <w:pPr>
+              <w:rPr>
+                <w:sz w:val="23"/>
+                <w:szCs w:val="23"/>
+              </w:rPr>
+            </w:pPr>
+            <w:r>
+              <w:rPr>
+                <w:sz w:val="23"/>
+                <w:szCs w:val="23"/>
+              </w:rPr>
+              <w:t>1 2</w:t>
+            </w:r>
+          </w:p>
+        </w:tc>
+        <w:bookmarkStart w:id="0" w:name="_GoBack"/>
+        <w:bookmarkEnd w:id="0"/>
+      </w:tr>
+    </w:tbl>
     <w:p/>
     <w:sectPr>
       <w:pgSz w:w="11906" w:h="16838"/>

</xml_diff>

<commit_message>
Agregado casoFatiga y modif
Se modifico la funcion comparar, daba conflictos.
</commit_message>
<xml_diff>
--- a/lote_pruebas/Lote de Prueba Caber.docx
+++ b/lote_pruebas/Lote de Prueba Caber.docx
@@ -1,6 +1,6 @@
 
 <file path=word/document.xml><?xml version="1.0" encoding="utf-8"?>
-<w:document xmlns:wpc="http://schemas.microsoft.com/office/word/2010/wordprocessingCanvas" xmlns:cx="http://schemas.microsoft.com/office/drawing/2014/chartex" xmlns:cx1="http://schemas.microsoft.com/office/drawing/2015/9/8/chartex" xmlns:cx2="http://schemas.microsoft.com/office/drawing/2015/10/21/chartex" xmlns:cx3="http://schemas.microsoft.com/office/drawing/2016/5/9/chartex" xmlns:cx4="http://schemas.microsoft.com/office/drawing/2016/5/10/chartex" xmlns:cx5="http://schemas.microsoft.com/office/drawing/2016/5/11/chartex" xmlns:cx6="http://schemas.microsoft.com/office/drawing/2016/5/12/chartex" xmlns:cx7="http://schemas.microsoft.com/office/drawing/2016/5/13/chartex" xmlns:cx8="http://schemas.microsoft.com/office/drawing/2016/5/14/chartex" xmlns:mc="http://schemas.openxmlformats.org/markup-compatibility/2006" xmlns:aink="http://schemas.microsoft.com/office/drawing/2016/ink" xmlns:am3d="http://schemas.microsoft.com/office/drawing/2017/model3d" xmlns:o="urn:schemas-microsoft-com:office:office" xmlns:r="http://schemas.openxmlformats.org/officeDocument/2006/relationships" xmlns:m="http://schemas.openxmlformats.org/officeDocument/2006/math" xmlns:v="urn:schemas-microsoft-com:vml" xmlns:wp14="http://schemas.microsoft.com/office/word/2010/wordprocessingDrawing" xmlns:wp="http://schemas.openxmlformats.org/drawingml/2006/wordprocessingDrawing" xmlns:w10="urn:schemas-microsoft-com:office:word" xmlns:w="http://schemas.openxmlformats.org/wordprocessingml/2006/main" xmlns:w14="http://schemas.microsoft.com/office/word/2010/wordml" xmlns:w15="http://schemas.microsoft.com/office/word/2012/wordml" xmlns:w16cid="http://schemas.microsoft.com/office/word/2016/wordml/cid" xmlns:w16se="http://schemas.microsoft.com/office/word/2015/wordml/symex" xmlns:wpg="http://schemas.microsoft.com/office/word/2010/wordprocessingGroup" xmlns:wpi="http://schemas.microsoft.com/office/word/2010/wordprocessingInk" xmlns:wne="http://schemas.microsoft.com/office/word/2006/wordml" xmlns:wps="http://schemas.microsoft.com/office/word/2010/wordprocessingShape" mc:Ignorable="w14 w15 w16se w16cid wp14">
+<w:document xmlns:wpc="http://schemas.microsoft.com/office/word/2010/wordprocessingCanvas" xmlns:cx="http://schemas.microsoft.com/office/drawing/2014/chartex" xmlns:cx1="http://schemas.microsoft.com/office/drawing/2015/9/8/chartex" xmlns:cx2="http://schemas.microsoft.com/office/drawing/2015/10/21/chartex" xmlns:cx3="http://schemas.microsoft.com/office/drawing/2016/5/9/chartex" xmlns:cx4="http://schemas.microsoft.com/office/drawing/2016/5/10/chartex" xmlns:cx5="http://schemas.microsoft.com/office/drawing/2016/5/11/chartex" xmlns:cx6="http://schemas.microsoft.com/office/drawing/2016/5/12/chartex" xmlns:cx7="http://schemas.microsoft.com/office/drawing/2016/5/13/chartex" xmlns:cx8="http://schemas.microsoft.com/office/drawing/2016/5/14/chartex" xmlns:mc="http://schemas.openxmlformats.org/markup-compatibility/2006" xmlns:aink="http://schemas.microsoft.com/office/drawing/2016/ink" xmlns:am3d="http://schemas.microsoft.com/office/drawing/2017/model3d" xmlns:o="urn:schemas-microsoft-com:office:office" xmlns:r="http://schemas.openxmlformats.org/officeDocument/2006/relationships" xmlns:m="http://schemas.openxmlformats.org/officeDocument/2006/math" xmlns:v="urn:schemas-microsoft-com:vml" xmlns:wp14="http://schemas.microsoft.com/office/word/2010/wordprocessingDrawing" xmlns:wp="http://schemas.openxmlformats.org/drawingml/2006/wordprocessingDrawing" xmlns:w10="urn:schemas-microsoft-com:office:word" xmlns:w="http://schemas.openxmlformats.org/wordprocessingml/2006/main" xmlns:w14="http://schemas.microsoft.com/office/word/2010/wordml" xmlns:w15="http://schemas.microsoft.com/office/word/2012/wordml" xmlns:w16cex="http://schemas.microsoft.com/office/word/2018/wordml/cex" xmlns:w16cid="http://schemas.microsoft.com/office/word/2016/wordml/cid" xmlns:w16="http://schemas.microsoft.com/office/word/2018/wordml" xmlns:w16se="http://schemas.microsoft.com/office/word/2015/wordml/symex" xmlns:wpg="http://schemas.microsoft.com/office/word/2010/wordprocessingGroup" xmlns:wpi="http://schemas.microsoft.com/office/word/2010/wordprocessingInk" xmlns:wne="http://schemas.microsoft.com/office/word/2006/wordml" xmlns:wps="http://schemas.microsoft.com/office/word/2010/wordprocessingShape" mc:Ignorable="w14 w15 w16se w16cid w16 w16cex wp14">
   <w:body>
     <w:p>
       <w:pPr>
@@ -96,8 +96,6 @@
         </w:rPr>
         <w:t xml:space="preserve"> correctamente</w:t>
       </w:r>
-      <w:bookmarkStart w:id="0" w:name="_GoBack"/>
-      <w:bookmarkEnd w:id="0"/>
       <w:r>
         <w:rPr>
           <w:sz w:val="23"/>
@@ -1163,7 +1161,7 @@
                 <w:sz w:val="23"/>
                 <w:szCs w:val="23"/>
               </w:rPr>
-              <w:t>2</w:t>
+              <w:t>3</w:t>
             </w:r>
           </w:p>
           <w:p>
@@ -1254,6 +1252,51 @@
                 <w:szCs w:val="23"/>
               </w:rPr>
               <w:t>3.0 -92</w:t>
+            </w:r>
+          </w:p>
+          <w:p>
+            <w:pPr>
+              <w:rPr>
+                <w:sz w:val="23"/>
+                <w:szCs w:val="23"/>
+              </w:rPr>
+            </w:pPr>
+            <w:r>
+              <w:rPr>
+                <w:sz w:val="23"/>
+                <w:szCs w:val="23"/>
+              </w:rPr>
+              <w:t>2.0 -101</w:t>
+            </w:r>
+          </w:p>
+          <w:p>
+            <w:pPr>
+              <w:rPr>
+                <w:sz w:val="23"/>
+                <w:szCs w:val="23"/>
+              </w:rPr>
+            </w:pPr>
+            <w:r>
+              <w:rPr>
+                <w:sz w:val="23"/>
+                <w:szCs w:val="23"/>
+              </w:rPr>
+              <w:t>2.9 -297</w:t>
+            </w:r>
+          </w:p>
+          <w:p>
+            <w:pPr>
+              <w:rPr>
+                <w:sz w:val="23"/>
+                <w:szCs w:val="23"/>
+              </w:rPr>
+            </w:pPr>
+            <w:r>
+              <w:rPr>
+                <w:sz w:val="23"/>
+                <w:szCs w:val="23"/>
+              </w:rPr>
+              <w:t>3.0 -192</w:t>
             </w:r>
           </w:p>
         </w:tc>
@@ -1341,7 +1384,31 @@
           <w:szCs w:val="23"/>
           <w:u w:val="single"/>
         </w:rPr>
-        <w:t>unGanadorUnDescalificado</w:t>
+        <w:t>unGanador</w:t>
+      </w:r>
+      <w:r>
+        <w:rPr>
+          <w:sz w:val="23"/>
+          <w:szCs w:val="23"/>
+          <w:u w:val="single"/>
+        </w:rPr>
+        <w:t>Dos</w:t>
+      </w:r>
+      <w:r>
+        <w:rPr>
+          <w:sz w:val="23"/>
+          <w:szCs w:val="23"/>
+          <w:u w:val="single"/>
+        </w:rPr>
+        <w:t>Descalificado</w:t>
+      </w:r>
+      <w:r>
+        <w:rPr>
+          <w:sz w:val="23"/>
+          <w:szCs w:val="23"/>
+          <w:u w:val="single"/>
+        </w:rPr>
+        <w:t>s</w:t>
       </w:r>
     </w:p>
     <w:p>
@@ -1473,7 +1540,7 @@
                 <w:sz w:val="23"/>
                 <w:szCs w:val="23"/>
               </w:rPr>
-              <w:t>2</w:t>
+              <w:t>3</w:t>
             </w:r>
           </w:p>
           <w:p>
@@ -1564,6 +1631,51 @@
                 <w:szCs w:val="23"/>
               </w:rPr>
               <w:t>3.0 -92</w:t>
+            </w:r>
+          </w:p>
+          <w:p>
+            <w:pPr>
+              <w:rPr>
+                <w:sz w:val="23"/>
+                <w:szCs w:val="23"/>
+              </w:rPr>
+            </w:pPr>
+            <w:r>
+              <w:rPr>
+                <w:sz w:val="23"/>
+                <w:szCs w:val="23"/>
+              </w:rPr>
+              <w:t>2.0 -100</w:t>
+            </w:r>
+          </w:p>
+          <w:p>
+            <w:pPr>
+              <w:rPr>
+                <w:sz w:val="23"/>
+                <w:szCs w:val="23"/>
+              </w:rPr>
+            </w:pPr>
+            <w:r>
+              <w:rPr>
+                <w:sz w:val="23"/>
+                <w:szCs w:val="23"/>
+              </w:rPr>
+              <w:t>2.9 -99</w:t>
+            </w:r>
+          </w:p>
+          <w:p>
+            <w:pPr>
+              <w:rPr>
+                <w:sz w:val="23"/>
+                <w:szCs w:val="23"/>
+              </w:rPr>
+            </w:pPr>
+            <w:r>
+              <w:rPr>
+                <w:sz w:val="23"/>
+                <w:szCs w:val="23"/>
+              </w:rPr>
+              <w:t>3.0 -91</w:t>
             </w:r>
           </w:p>
         </w:tc>
@@ -1625,7 +1737,7 @@
 </file>
 
 <file path=word/styles.xml><?xml version="1.0" encoding="utf-8"?>
-<w:styles xmlns:mc="http://schemas.openxmlformats.org/markup-compatibility/2006" xmlns:r="http://schemas.openxmlformats.org/officeDocument/2006/relationships" xmlns:w="http://schemas.openxmlformats.org/wordprocessingml/2006/main" xmlns:w14="http://schemas.microsoft.com/office/word/2010/wordml" xmlns:w15="http://schemas.microsoft.com/office/word/2012/wordml" xmlns:w16cid="http://schemas.microsoft.com/office/word/2016/wordml/cid" xmlns:w16se="http://schemas.microsoft.com/office/word/2015/wordml/symex" mc:Ignorable="w14 w15 w16se w16cid">
+<w:styles xmlns:mc="http://schemas.openxmlformats.org/markup-compatibility/2006" xmlns:r="http://schemas.openxmlformats.org/officeDocument/2006/relationships" xmlns:w="http://schemas.openxmlformats.org/wordprocessingml/2006/main" xmlns:w14="http://schemas.microsoft.com/office/word/2010/wordml" xmlns:w15="http://schemas.microsoft.com/office/word/2012/wordml" xmlns:w16cex="http://schemas.microsoft.com/office/word/2018/wordml/cex" xmlns:w16cid="http://schemas.microsoft.com/office/word/2016/wordml/cid" xmlns:w16="http://schemas.microsoft.com/office/word/2018/wordml" xmlns:w16se="http://schemas.microsoft.com/office/word/2015/wordml/symex" mc:Ignorable="w14 w15 w16se w16cid w16 w16cex">
   <w:docDefaults>
     <w:rPrDefault>
       <w:rPr>

</xml_diff>